<commit_message>
latest folding of devop
</commit_message>
<xml_diff>
--- a/techCV.docx
+++ b/techCV.docx
@@ -208,7 +208,7 @@
       </w:r>
       <w:r>
         <w:rPr/>
-        <w:t>bruceg72@pm.me</w:t>
+        <w:t>bruceg72@protonmail.ch</w:t>
       </w:r>
     </w:p>
     <w:p>
@@ -1460,7 +1460,7 @@
       </w:r>
       <w:r>
         <w:rPr/>
-        <w:t>Personal investment manager 2017-01 to present Work from home. Bruce</w:t>
+        <w:t>Personal investment manager 2017-01 to present Work from home Bruce</w:t>
       </w:r>
     </w:p>
     <w:p>

</xml_diff>

<commit_message>
tidied up techCV.org and cleaned up the directory to contain used/intermediate and essential files only
</commit_message>
<xml_diff>
--- a/techCV.docx
+++ b/techCV.docx
@@ -6,6 +6,7 @@
       <w:pPr>
         <w:pStyle w:val="PreformattedText"/>
         <w:bidi w:val="0"/>
+        <w:spacing w:before="0" w:after="0"/>
         <w:jc w:val="left"/>
         <w:rPr/>
       </w:pPr>
@@ -14,24 +15,58 @@
         <w:tab/>
         <w:tab/>
         <w:tab/>
-        <w:tab/>
-        <w:t>━━━━━━━━━━━━━━━━━━━━━━━━━━━━━━━━━━━</w:t>
+        <w:t xml:space="preserve">   ━━━━━━━━━━━━━━━━━━</w:t>
+      </w:r>
+    </w:p>
+    <w:p>
+      <w:pPr>
+        <w:pStyle w:val="PreformattedText"/>
+        <w:bidi w:val="0"/>
+        <w:spacing w:before="0" w:after="0"/>
+        <w:jc w:val="left"/>
+        <w:rPr/>
+      </w:pPr>
+      <w:r>
+        <w:rPr/>
         <w:tab/>
         <w:tab/>
         <w:tab/>
-        <w:tab/>
-        <w:t xml:space="preserve"> </w:t>
+        <w:t xml:space="preserve">    CURRICULUM VITAE</w:t>
+      </w:r>
+    </w:p>
+    <w:p>
+      <w:pPr>
+        <w:pStyle w:val="PreformattedText"/>
+        <w:bidi w:val="0"/>
+        <w:spacing w:before="0" w:after="0"/>
+        <w:jc w:val="left"/>
+        <w:rPr/>
+      </w:pPr>
+      <w:r>
+        <w:rPr/>
+      </w:r>
+    </w:p>
+    <w:p>
+      <w:pPr>
+        <w:pStyle w:val="PreformattedText"/>
+        <w:bidi w:val="0"/>
+        <w:spacing w:before="0" w:after="0"/>
+        <w:jc w:val="left"/>
+        <w:rPr/>
+      </w:pPr>
+      <w:r>
+        <w:rPr/>
         <w:tab/>
         <w:tab/>
         <w:tab/>
-        <w:tab/>
-        <w:t xml:space="preserve"> Curriculum vitae – Bruce R Graham</w:t>
-      </w:r>
-    </w:p>
-    <w:p>
-      <w:pPr>
-        <w:pStyle w:val="PreformattedText"/>
-        <w:bidi w:val="0"/>
+        <w:t xml:space="preserve">     Bruce R Graham</w:t>
+      </w:r>
+    </w:p>
+    <w:p>
+      <w:pPr>
+        <w:pStyle w:val="PreformattedText"/>
+        <w:bidi w:val="0"/>
+        <w:spacing w:before="0" w:after="0"/>
         <w:jc w:val="left"/>
         <w:rPr/>
       </w:pPr>
@@ -40,8 +75,7 @@
         <w:tab/>
         <w:tab/>
         <w:tab/>
-        <w:tab/>
-        <w:t>━━━━━━━━━━━━━━━━━━━━━━━━━━━━━━━━━━━</w:t>
+        <w:t xml:space="preserve">   ━━━━━━━━━━━━━━━━━━</w:t>
       </w:r>
     </w:p>
     <w:p>
@@ -156,24 +190,7 @@
       </w:r>
       <w:r>
         <w:rPr/>
-        <w:t>Cell: 0027 72 091 6687 IP telephone: 0027 87 550 7192 Email:</w:t>
-      </w:r>
-    </w:p>
-    <w:p>
-      <w:pPr>
-        <w:pStyle w:val="PreformattedText"/>
-        <w:bidi w:val="0"/>
-        <w:spacing w:before="0" w:after="0"/>
-        <w:jc w:val="left"/>
-        <w:rPr/>
-      </w:pPr>
-      <w:r>
-        <w:rPr/>
-        <w:t xml:space="preserve">  </w:t>
-      </w:r>
-      <w:r>
-        <w:rPr/>
-        <w:t>bruceg72@protonmail.ch</w:t>
+        <w:t>email: bruceg72@pm.me telephone: 087 550 7192 cellular: 0720916687</w:t>
       </w:r>
     </w:p>
     <w:p>
@@ -252,92 +269,109 @@
       </w:r>
       <w:r>
         <w:rPr/>
-        <w:t>Bruce is a BSc graduate through UNISA.  Bruce has been an ardent Open</w:t>
-      </w:r>
-    </w:p>
-    <w:p>
-      <w:pPr>
-        <w:pStyle w:val="PreformattedText"/>
-        <w:bidi w:val="0"/>
-        <w:spacing w:before="0" w:after="0"/>
-        <w:jc w:val="left"/>
-        <w:rPr/>
-      </w:pPr>
-      <w:r>
-        <w:rPr/>
-        <w:t xml:space="preserve">  </w:t>
-      </w:r>
-      <w:r>
-        <w:rPr/>
-        <w:t>Source Unix enthusiast and hobbyist since Linus Torvalds announced his</w:t>
-      </w:r>
-    </w:p>
-    <w:p>
-      <w:pPr>
-        <w:pStyle w:val="PreformattedText"/>
-        <w:bidi w:val="0"/>
-        <w:spacing w:before="0" w:after="0"/>
-        <w:jc w:val="left"/>
-        <w:rPr/>
-      </w:pPr>
-      <w:r>
-        <w:rPr/>
-        <w:t xml:space="preserve">  </w:t>
-      </w:r>
-      <w:r>
-        <w:rPr/>
-        <w:t>kernel.  Bruce has tinkered with device drivers on FreeBSD in C, set</w:t>
-      </w:r>
-    </w:p>
-    <w:p>
-      <w:pPr>
-        <w:pStyle w:val="PreformattedText"/>
-        <w:bidi w:val="0"/>
-        <w:spacing w:before="0" w:after="0"/>
-        <w:jc w:val="left"/>
-        <w:rPr/>
-      </w:pPr>
-      <w:r>
-        <w:rPr/>
-        <w:t xml:space="preserve">  </w:t>
-      </w:r>
-      <w:r>
-        <w:rPr/>
-        <w:t>up his own PostgreSql server and built clusters, as well as building</w:t>
-      </w:r>
-    </w:p>
-    <w:p>
-      <w:pPr>
-        <w:pStyle w:val="PreformattedText"/>
-        <w:bidi w:val="0"/>
-        <w:spacing w:before="0" w:after="0"/>
-        <w:jc w:val="left"/>
-        <w:rPr/>
-      </w:pPr>
-      <w:r>
-        <w:rPr/>
-        <w:t xml:space="preserve">  </w:t>
-      </w:r>
-      <w:r>
-        <w:rPr/>
-        <w:t>his own systems.  Bruce has developed expertise in Bash and R and has</w:t>
-      </w:r>
-    </w:p>
-    <w:p>
-      <w:pPr>
-        <w:pStyle w:val="PreformattedText"/>
-        <w:bidi w:val="0"/>
-        <w:spacing w:before="0" w:after="0"/>
-        <w:jc w:val="left"/>
-        <w:rPr/>
-      </w:pPr>
-      <w:r>
-        <w:rPr/>
-        <w:t xml:space="preserve">  </w:t>
-      </w:r>
-      <w:r>
-        <w:rPr/>
-        <w:t>programmed in SQL, C and Python.</w:t>
+        <w:t>Bruce is a BSc graduate in Operational Research and Maths through</w:t>
+      </w:r>
+    </w:p>
+    <w:p>
+      <w:pPr>
+        <w:pStyle w:val="PreformattedText"/>
+        <w:bidi w:val="0"/>
+        <w:spacing w:before="0" w:after="0"/>
+        <w:jc w:val="left"/>
+        <w:rPr/>
+      </w:pPr>
+      <w:r>
+        <w:rPr/>
+        <w:t xml:space="preserve">  </w:t>
+      </w:r>
+      <w:r>
+        <w:rPr/>
+        <w:t>UNISA.  Bruce has been an ardent Open Source Unix enthusiast since</w:t>
+      </w:r>
+    </w:p>
+    <w:p>
+      <w:pPr>
+        <w:pStyle w:val="PreformattedText"/>
+        <w:bidi w:val="0"/>
+        <w:spacing w:before="0" w:after="0"/>
+        <w:jc w:val="left"/>
+        <w:rPr/>
+      </w:pPr>
+      <w:r>
+        <w:rPr/>
+        <w:t xml:space="preserve">  </w:t>
+      </w:r>
+      <w:r>
+        <w:rPr/>
+        <w:t>Linus Torvalds announced his new kernel.  Bruce has tinkered with</w:t>
+      </w:r>
+    </w:p>
+    <w:p>
+      <w:pPr>
+        <w:pStyle w:val="PreformattedText"/>
+        <w:bidi w:val="0"/>
+        <w:spacing w:before="0" w:after="0"/>
+        <w:jc w:val="left"/>
+        <w:rPr/>
+      </w:pPr>
+      <w:r>
+        <w:rPr/>
+        <w:t xml:space="preserve">  </w:t>
+      </w:r>
+      <w:r>
+        <w:rPr/>
+        <w:t>device drivers on FreeBSD in C, set up his own PostgreSql server and</w:t>
+      </w:r>
+    </w:p>
+    <w:p>
+      <w:pPr>
+        <w:pStyle w:val="PreformattedText"/>
+        <w:bidi w:val="0"/>
+        <w:spacing w:before="0" w:after="0"/>
+        <w:jc w:val="left"/>
+        <w:rPr/>
+      </w:pPr>
+      <w:r>
+        <w:rPr/>
+        <w:t xml:space="preserve">  </w:t>
+      </w:r>
+      <w:r>
+        <w:rPr/>
+        <w:t>built clusters, as well as building his own systems.  Bruce has</w:t>
+      </w:r>
+    </w:p>
+    <w:p>
+      <w:pPr>
+        <w:pStyle w:val="PreformattedText"/>
+        <w:bidi w:val="0"/>
+        <w:spacing w:before="0" w:after="0"/>
+        <w:jc w:val="left"/>
+        <w:rPr/>
+      </w:pPr>
+      <w:r>
+        <w:rPr/>
+        <w:t xml:space="preserve">  </w:t>
+      </w:r>
+      <w:r>
+        <w:rPr/>
+        <w:t>developed expertise in Bash and R and has programmed in SQL, C and</w:t>
+      </w:r>
+    </w:p>
+    <w:p>
+      <w:pPr>
+        <w:pStyle w:val="PreformattedText"/>
+        <w:bidi w:val="0"/>
+        <w:spacing w:before="0" w:after="0"/>
+        <w:jc w:val="left"/>
+        <w:rPr/>
+      </w:pPr>
+      <w:r>
+        <w:rPr/>
+        <w:t xml:space="preserve">  </w:t>
+      </w:r>
+      <w:r>
+        <w:rPr/>
+        <w:t>Python.  Bruce wrote his university assignments in Latex.</w:t>
       </w:r>
     </w:p>
     <w:p>
@@ -450,7 +484,7 @@
       </w:r>
       <w:r>
         <w:rPr/>
-        <w:t>Technically orientated and</w:t>
+        <w:t>Technically orientated</w:t>
       </w:r>
     </w:p>
     <w:p>
@@ -467,6 +501,23 @@
       </w:r>
       <w:r>
         <w:rPr/>
+        <w:t>An analytical thinker and</w:t>
+      </w:r>
+    </w:p>
+    <w:p>
+      <w:pPr>
+        <w:pStyle w:val="PreformattedText"/>
+        <w:bidi w:val="0"/>
+        <w:spacing w:before="0" w:after="0"/>
+        <w:jc w:val="left"/>
+        <w:rPr/>
+      </w:pPr>
+      <w:r>
+        <w:rPr/>
+        <w:t xml:space="preserve">  • </w:t>
+      </w:r>
+      <w:r>
+        <w:rPr/>
         <w:t>An independent worker</w:t>
       </w:r>
     </w:p>
@@ -823,7 +874,11 @@
       </w:pPr>
       <w:r>
         <w:rPr/>
-        <w:t xml:space="preserve">                               </w:t>
+        <w:t xml:space="preserve">   </w:t>
+      </w:r>
+      <w:r>
+        <w:rPr/>
+        <w:t xml:space="preserve">Latex          working        </w:t>
       </w:r>
     </w:p>
     <w:p>
@@ -1827,7 +1882,6 @@
       <w:pgNumType w:fmt="decimal"/>
       <w:formProt w:val="false"/>
       <w:textDirection w:val="lrTb"/>
-      <w:docGrid w:type="default" w:linePitch="100" w:charSpace="0"/>
     </w:sectPr>
   </w:body>
 </w:document>
@@ -1839,6 +1893,7 @@
     <w:rPrDefault>
       <w:rPr>
         <w:rFonts w:ascii="Liberation Serif" w:hAnsi="Liberation Serif" w:eastAsia="Noto Serif CJK SC" w:cs="Lohit Devanagari"/>
+        <w:sz w:val="24"/>
         <w:szCs w:val="24"/>
         <w:lang w:val="en-GB" w:eastAsia="zh-CN" w:bidi="hi-IN"/>
       </w:rPr>
@@ -1854,15 +1909,11 @@
     <w:qFormat/>
     <w:pPr>
       <w:widowControl w:val="false"/>
-      <w:suppressAutoHyphens w:val="true"/>
       <w:bidi w:val="0"/>
-      <w:spacing w:before="0" w:after="0"/>
-      <w:jc w:val="left"/>
     </w:pPr>
     <w:rPr>
       <w:rFonts w:ascii="Liberation Serif" w:hAnsi="Liberation Serif" w:eastAsia="Noto Serif CJK SC" w:cs="Lohit Devanagari"/>
       <w:color w:val="auto"/>
-      <w:kern w:val="0"/>
       <w:sz w:val="24"/>
       <w:szCs w:val="24"/>
       <w:lang w:val="en-GB" w:eastAsia="zh-CN" w:bidi="hi-IN"/>

</xml_diff>